<commit_message>
Pilot 2 Week 2 Jounral
</commit_message>
<xml_diff>
--- a/Week_2_Journal.docx
+++ b/Week_2_Journal.docx
@@ -16,12 +16,13 @@
           <w:b/>
           <w:bCs/>
         </w:rPr>
-        <w:t>Learning Journal Template</w:t>
+        <w:t>Week 1 – Learning Journal</w:t>
       </w:r>
     </w:p>
     <w:p>
       <w:pPr>
         <w:spacing w:after="0" w:line="240" w:lineRule="auto"/>
+        <w:jc w:val="both"/>
       </w:pPr>
       <w:r>
         <w:rPr>
@@ -31,17 +32,24 @@
         <w:t xml:space="preserve">Student Name: </w:t>
       </w:r>
       <w:r>
-        <w:t>[Your Name]</w:t>
-      </w:r>
+        <w:t xml:space="preserve">Karthik </w:t>
+      </w:r>
+      <w:proofErr w:type="spellStart"/>
+      <w:r>
+        <w:t>Dammu</w:t>
+      </w:r>
+      <w:proofErr w:type="spellEnd"/>
     </w:p>
     <w:p>
       <w:pPr>
         <w:spacing w:after="0" w:line="240" w:lineRule="auto"/>
+        <w:jc w:val="both"/>
       </w:pPr>
     </w:p>
     <w:p>
       <w:pPr>
         <w:spacing w:after="0" w:line="240" w:lineRule="auto"/>
+        <w:jc w:val="both"/>
       </w:pPr>
       <w:r>
         <w:rPr>
@@ -51,17 +59,22 @@
         <w:t>Course:</w:t>
       </w:r>
       <w:r>
-        <w:t xml:space="preserve"> [Course Title]</w:t>
+        <w:t xml:space="preserve"> </w:t>
+      </w:r>
+      <w:r>
+        <w:t>Software Project Management</w:t>
       </w:r>
     </w:p>
     <w:p>
       <w:pPr>
         <w:spacing w:after="0" w:line="240" w:lineRule="auto"/>
+        <w:jc w:val="both"/>
       </w:pPr>
     </w:p>
     <w:p>
       <w:pPr>
         <w:spacing w:after="0" w:line="240" w:lineRule="auto"/>
+        <w:jc w:val="both"/>
       </w:pPr>
       <w:r>
         <w:rPr>
@@ -71,25 +84,24 @@
         <w:t>Journal URL:</w:t>
       </w:r>
       <w:r>
-        <w:t xml:space="preserve"> [Insert </w:t>
+        <w:t xml:space="preserve"> </w:t>
       </w:r>
       <w:proofErr w:type="gramStart"/>
       <w:r>
-        <w:t>Publicly-accessible</w:t>
+        <w:t>https://github.com/KarthikCU1054/SOEN_6841</w:t>
       </w:r>
       <w:proofErr w:type="gramEnd"/>
-      <w:r>
-        <w:t xml:space="preserve"> Cloud Service URL]</w:t>
-      </w:r>
     </w:p>
     <w:p>
       <w:pPr>
         <w:spacing w:after="0" w:line="240" w:lineRule="auto"/>
+        <w:jc w:val="both"/>
       </w:pPr>
     </w:p>
     <w:p>
       <w:pPr>
         <w:spacing w:after="0" w:line="240" w:lineRule="auto"/>
+        <w:jc w:val="both"/>
       </w:pPr>
       <w:r>
         <w:rPr>
@@ -99,17 +111,52 @@
         <w:t>Week 1:</w:t>
       </w:r>
       <w:r>
-        <w:t xml:space="preserve"> [Insert Date Range]</w:t>
+        <w:t xml:space="preserve"> </w:t>
+      </w:r>
+      <w:r>
+        <w:t>28</w:t>
+      </w:r>
+      <w:r>
+        <w:rPr>
+          <w:vertAlign w:val="superscript"/>
+        </w:rPr>
+        <w:t>th</w:t>
+      </w:r>
+      <w:r>
+        <w:t xml:space="preserve"> </w:t>
+      </w:r>
+      <w:r>
+        <w:t xml:space="preserve">Jan </w:t>
+      </w:r>
+      <w:r>
+        <w:t xml:space="preserve">2024 – </w:t>
+      </w:r>
+      <w:r>
+        <w:t>3</w:t>
+      </w:r>
+      <w:r>
+        <w:rPr>
+          <w:vertAlign w:val="superscript"/>
+        </w:rPr>
+        <w:t>rd</w:t>
+      </w:r>
+      <w:r>
+        <w:t xml:space="preserve"> Feb</w:t>
+      </w:r>
+      <w:r>
+        <w:t xml:space="preserve"> 2024</w:t>
       </w:r>
     </w:p>
     <w:p>
       <w:pPr>
         <w:spacing w:after="0" w:line="240" w:lineRule="auto"/>
+        <w:jc w:val="both"/>
       </w:pPr>
     </w:p>
     <w:p>
       <w:pPr>
         <w:spacing w:after="0" w:line="240" w:lineRule="auto"/>
+        <w:jc w:val="both"/>
       </w:pPr>
       <w:r>
         <w:rPr>
@@ -119,17 +166,34 @@
         <w:t xml:space="preserve">Date: </w:t>
       </w:r>
       <w:r>
-        <w:t>[Insert Date]</w:t>
+        <w:t>3</w:t>
+      </w:r>
+      <w:r>
+        <w:rPr>
+          <w:vertAlign w:val="superscript"/>
+        </w:rPr>
+        <w:t>rd</w:t>
+      </w:r>
+      <w:r>
+        <w:t xml:space="preserve"> </w:t>
+      </w:r>
+      <w:r>
+        <w:t>Feb</w:t>
+      </w:r>
+      <w:r>
+        <w:t xml:space="preserve"> 2024</w:t>
       </w:r>
     </w:p>
     <w:p>
       <w:pPr>
         <w:spacing w:after="0" w:line="240" w:lineRule="auto"/>
+        <w:jc w:val="both"/>
       </w:pPr>
     </w:p>
     <w:p>
       <w:pPr>
         <w:spacing w:after="0" w:line="240" w:lineRule="auto"/>
+        <w:jc w:val="both"/>
         <w:rPr>
           <w:b/>
           <w:bCs/>
@@ -146,27 +210,7 @@
     <w:p>
       <w:pPr>
         <w:spacing w:after="0" w:line="240" w:lineRule="auto"/>
-      </w:pPr>
-      <w:r>
-        <w:t>Summarize the main concepts covered in this week's sessions.</w:t>
-      </w:r>
-    </w:p>
-    <w:p>
-      <w:pPr>
-        <w:spacing w:after="0" w:line="240" w:lineRule="auto"/>
-      </w:pPr>
-      <w:r>
-        <w:t>Include any new terms, methodologies, or frameworks introduced.</w:t>
-      </w:r>
-    </w:p>
-    <w:p>
-      <w:pPr>
-        <w:spacing w:after="0" w:line="240" w:lineRule="auto"/>
-      </w:pPr>
-    </w:p>
-    <w:p>
-      <w:pPr>
-        <w:spacing w:after="0" w:line="240" w:lineRule="auto"/>
+        <w:jc w:val="both"/>
         <w:rPr>
           <w:b/>
           <w:bCs/>
@@ -183,31 +227,7 @@
     <w:p>
       <w:pPr>
         <w:spacing w:after="0" w:line="240" w:lineRule="auto"/>
-      </w:pPr>
-      <w:r>
-        <w:t>Reflect on how the week's learnings could be applied to real-world projects.</w:t>
-      </w:r>
-    </w:p>
-    <w:p>
-      <w:pPr>
-        <w:spacing w:after="0" w:line="240" w:lineRule="auto"/>
-      </w:pPr>
-      <w:r>
-        <w:t>Consider any potential challenges and benefits of implementing these concepts.</w:t>
-      </w:r>
-    </w:p>
-    <w:p>
-      <w:pPr>
-        <w:spacing w:after="0" w:line="240" w:lineRule="auto"/>
-      </w:pPr>
-    </w:p>
-    <w:p>
-      <w:pPr>
-        <w:spacing w:after="0" w:line="240" w:lineRule="auto"/>
-        <w:rPr>
-          <w:b/>
-          <w:bCs/>
-        </w:rPr>
+        <w:jc w:val="both"/>
       </w:pPr>
       <w:r>
         <w:rPr>
@@ -216,35 +236,14 @@
         </w:rPr>
         <w:t>Peer Interactions:</w:t>
       </w:r>
+      <w:r>
+        <w:t xml:space="preserve"> </w:t>
+      </w:r>
     </w:p>
     <w:p>
       <w:pPr>
         <w:spacing w:after="0" w:line="240" w:lineRule="auto"/>
-      </w:pPr>
-      <w:r>
-        <w:t>Describe any notable interactions with peers during the week.</w:t>
-      </w:r>
-    </w:p>
-    <w:p>
-      <w:pPr>
-        <w:spacing w:after="0" w:line="240" w:lineRule="auto"/>
-      </w:pPr>
-      <w:r>
-        <w:t>Share insights gained through discussions or collaborative activities.</w:t>
-      </w:r>
-    </w:p>
-    <w:p>
-      <w:pPr>
-        <w:spacing w:after="0" w:line="240" w:lineRule="auto"/>
-      </w:pPr>
-    </w:p>
-    <w:p>
-      <w:pPr>
-        <w:spacing w:after="0" w:line="240" w:lineRule="auto"/>
-        <w:rPr>
-          <w:b/>
-          <w:bCs/>
-        </w:rPr>
+        <w:jc w:val="both"/>
       </w:pPr>
       <w:r>
         <w:rPr>
@@ -257,31 +256,7 @@
     <w:p>
       <w:pPr>
         <w:spacing w:after="0" w:line="240" w:lineRule="auto"/>
-      </w:pPr>
-      <w:r>
-        <w:t>Identify any challenges encountered while studying this week.</w:t>
-      </w:r>
-    </w:p>
-    <w:p>
-      <w:pPr>
-        <w:spacing w:after="0" w:line="240" w:lineRule="auto"/>
-      </w:pPr>
-      <w:r>
-        <w:t>Note specific areas that need further clarification or additional effort.</w:t>
-      </w:r>
-    </w:p>
-    <w:p>
-      <w:pPr>
-        <w:spacing w:after="0" w:line="240" w:lineRule="auto"/>
-      </w:pPr>
-    </w:p>
-    <w:p>
-      <w:pPr>
-        <w:spacing w:after="0" w:line="240" w:lineRule="auto"/>
-        <w:rPr>
-          <w:b/>
-          <w:bCs/>
-        </w:rPr>
+        <w:jc w:val="both"/>
       </w:pPr>
       <w:r>
         <w:rPr>
@@ -294,28 +269,7 @@
     <w:p>
       <w:pPr>
         <w:spacing w:after="0" w:line="240" w:lineRule="auto"/>
-      </w:pPr>
-      <w:r>
-        <w:t xml:space="preserve">Mention any activity you undertook for your own professional </w:t>
-      </w:r>
-      <w:proofErr w:type="gramStart"/>
-      <w:r>
-        <w:t>development</w:t>
-      </w:r>
-      <w:proofErr w:type="gramEnd"/>
-    </w:p>
-    <w:p>
-      <w:pPr>
-        <w:spacing w:after="0" w:line="240" w:lineRule="auto"/>
-      </w:pPr>
-    </w:p>
-    <w:p>
-      <w:pPr>
-        <w:spacing w:after="0" w:line="240" w:lineRule="auto"/>
-        <w:rPr>
-          <w:b/>
-          <w:bCs/>
-        </w:rPr>
+        <w:jc w:val="both"/>
       </w:pPr>
       <w:r>
         <w:rPr>
@@ -324,516 +278,6 @@
         </w:rPr>
         <w:t>Goals for the Next Week:</w:t>
       </w:r>
-    </w:p>
-    <w:p>
-      <w:pPr>
-        <w:spacing w:after="0" w:line="240" w:lineRule="auto"/>
-      </w:pPr>
-      <w:r>
-        <w:t>Set specific learning goals for the upcoming week.</w:t>
-      </w:r>
-    </w:p>
-    <w:p>
-      <w:pPr>
-        <w:spacing w:after="0" w:line="240" w:lineRule="auto"/>
-      </w:pPr>
-      <w:r>
-        <w:t>Consider areas where you want to focus for deeper understanding.</w:t>
-      </w:r>
-    </w:p>
-    <w:p>
-      <w:pPr>
-        <w:spacing w:after="0" w:line="240" w:lineRule="auto"/>
-      </w:pPr>
-    </w:p>
-    <w:p>
-      <w:pPr>
-        <w:spacing w:after="0" w:line="240" w:lineRule="auto"/>
-      </w:pPr>
-    </w:p>
-    <w:p>
-      <w:pPr>
-        <w:spacing w:after="0" w:line="240" w:lineRule="auto"/>
-      </w:pPr>
-      <w:r>
-        <w:rPr>
-          <w:b/>
-          <w:bCs/>
-        </w:rPr>
-        <w:t>Week 2:</w:t>
-      </w:r>
-      <w:r>
-        <w:t xml:space="preserve"> [Insert Date Range]</w:t>
-      </w:r>
-    </w:p>
-    <w:p>
-      <w:pPr>
-        <w:spacing w:after="0" w:line="240" w:lineRule="auto"/>
-      </w:pPr>
-    </w:p>
-    <w:p>
-      <w:pPr>
-        <w:spacing w:after="0" w:line="240" w:lineRule="auto"/>
-      </w:pPr>
-      <w:r>
-        <w:rPr>
-          <w:b/>
-          <w:bCs/>
-        </w:rPr>
-        <w:t>Date:</w:t>
-      </w:r>
-      <w:r>
-        <w:t xml:space="preserve"> [Insert Date]</w:t>
-      </w:r>
-    </w:p>
-    <w:p>
-      <w:pPr>
-        <w:spacing w:after="0" w:line="240" w:lineRule="auto"/>
-      </w:pPr>
-    </w:p>
-    <w:p>
-      <w:pPr>
-        <w:spacing w:after="0" w:line="240" w:lineRule="auto"/>
-        <w:rPr>
-          <w:b/>
-          <w:bCs/>
-        </w:rPr>
-      </w:pPr>
-      <w:r>
-        <w:rPr>
-          <w:b/>
-          <w:bCs/>
-        </w:rPr>
-        <w:t>Key Concepts Learned:</w:t>
-      </w:r>
-    </w:p>
-    <w:p>
-      <w:pPr>
-        <w:spacing w:after="0" w:line="240" w:lineRule="auto"/>
-      </w:pPr>
-      <w:r>
-        <w:t>Summarize the main concepts covered in this week's sessions.</w:t>
-      </w:r>
-    </w:p>
-    <w:p>
-      <w:pPr>
-        <w:spacing w:after="0" w:line="240" w:lineRule="auto"/>
-      </w:pPr>
-      <w:r>
-        <w:t>Highlight any connections or extensions to the previous week's material.</w:t>
-      </w:r>
-    </w:p>
-    <w:p>
-      <w:pPr>
-        <w:spacing w:after="0" w:line="240" w:lineRule="auto"/>
-      </w:pPr>
-    </w:p>
-    <w:p>
-      <w:pPr>
-        <w:spacing w:after="0" w:line="240" w:lineRule="auto"/>
-        <w:rPr>
-          <w:b/>
-          <w:bCs/>
-        </w:rPr>
-      </w:pPr>
-      <w:r>
-        <w:rPr>
-          <w:b/>
-          <w:bCs/>
-        </w:rPr>
-        <w:t>Reflections on Case Study</w:t>
-      </w:r>
-      <w:r>
-        <w:rPr>
-          <w:b/>
-          <w:bCs/>
-        </w:rPr>
-        <w:t>/course work</w:t>
-      </w:r>
-      <w:r>
-        <w:rPr>
-          <w:b/>
-          <w:bCs/>
-        </w:rPr>
-        <w:t>:</w:t>
-      </w:r>
-    </w:p>
-    <w:p>
-      <w:pPr>
-        <w:spacing w:after="0" w:line="240" w:lineRule="auto"/>
-      </w:pPr>
-      <w:r>
-        <w:t xml:space="preserve">Discuss any insights gained from </w:t>
-      </w:r>
-      <w:r>
-        <w:t>an activity related to the course or a case study you worked on</w:t>
-      </w:r>
-      <w:r>
-        <w:t>.</w:t>
-      </w:r>
-    </w:p>
-    <w:p>
-      <w:pPr>
-        <w:spacing w:after="0" w:line="240" w:lineRule="auto"/>
-      </w:pPr>
-      <w:r>
-        <w:t>Relate these insights to the course content.</w:t>
-      </w:r>
-    </w:p>
-    <w:p>
-      <w:pPr>
-        <w:spacing w:after="0" w:line="240" w:lineRule="auto"/>
-      </w:pPr>
-    </w:p>
-    <w:p>
-      <w:pPr>
-        <w:spacing w:after="0" w:line="240" w:lineRule="auto"/>
-        <w:rPr>
-          <w:b/>
-          <w:bCs/>
-        </w:rPr>
-      </w:pPr>
-      <w:r>
-        <w:rPr>
-          <w:b/>
-          <w:bCs/>
-        </w:rPr>
-        <w:t>Collaborative Learning:</w:t>
-      </w:r>
-    </w:p>
-    <w:p>
-      <w:pPr>
-        <w:spacing w:after="0" w:line="240" w:lineRule="auto"/>
-        <w:rPr>
-          <w:b/>
-          <w:bCs/>
-        </w:rPr>
-      </w:pPr>
-      <w:r>
-        <w:lastRenderedPageBreak/>
-        <w:t>Reflect on collaborative experiences or group activities during the week.</w:t>
-      </w:r>
-    </w:p>
-    <w:p>
-      <w:pPr>
-        <w:spacing w:after="0" w:line="240" w:lineRule="auto"/>
-      </w:pPr>
-      <w:r>
-        <w:t>Consider how working with peers contributed to your understanding.</w:t>
-      </w:r>
-    </w:p>
-    <w:p>
-      <w:pPr>
-        <w:spacing w:after="0" w:line="240" w:lineRule="auto"/>
-      </w:pPr>
-    </w:p>
-    <w:p>
-      <w:pPr>
-        <w:spacing w:after="0" w:line="240" w:lineRule="auto"/>
-        <w:rPr>
-          <w:b/>
-          <w:bCs/>
-        </w:rPr>
-      </w:pPr>
-      <w:r>
-        <w:rPr>
-          <w:b/>
-          <w:bCs/>
-        </w:rPr>
-        <w:t>Further Research/Readings:</w:t>
-      </w:r>
-    </w:p>
-    <w:p>
-      <w:pPr>
-        <w:spacing w:after="0" w:line="240" w:lineRule="auto"/>
-      </w:pPr>
-      <w:r>
-        <w:t>Identify additional resources or readings explored this week.</w:t>
-      </w:r>
-    </w:p>
-    <w:p>
-      <w:pPr>
-        <w:spacing w:after="0" w:line="240" w:lineRule="auto"/>
-      </w:pPr>
-      <w:r>
-        <w:t>Provide brief notes on how these resources complemented the course material.</w:t>
-      </w:r>
-    </w:p>
-    <w:p>
-      <w:pPr>
-        <w:spacing w:after="0" w:line="240" w:lineRule="auto"/>
-      </w:pPr>
-    </w:p>
-    <w:p>
-      <w:pPr>
-        <w:spacing w:after="0" w:line="240" w:lineRule="auto"/>
-        <w:rPr>
-          <w:b/>
-          <w:bCs/>
-        </w:rPr>
-      </w:pPr>
-      <w:r>
-        <w:rPr>
-          <w:b/>
-          <w:bCs/>
-        </w:rPr>
-        <w:t>Adjustments to Goals:</w:t>
-      </w:r>
-    </w:p>
-    <w:p>
-      <w:pPr>
-        <w:spacing w:after="0" w:line="240" w:lineRule="auto"/>
-      </w:pPr>
-      <w:r>
-        <w:t>Review the goals set for the previous week.</w:t>
-      </w:r>
-    </w:p>
-    <w:p>
-      <w:pPr>
-        <w:spacing w:after="0" w:line="240" w:lineRule="auto"/>
-      </w:pPr>
-      <w:r>
-        <w:t>Note any adjustments based on your progress and evolving understanding.</w:t>
-      </w:r>
-    </w:p>
-    <w:p>
-      <w:pPr>
-        <w:spacing w:after="0" w:line="240" w:lineRule="auto"/>
-      </w:pPr>
-    </w:p>
-    <w:p>
-      <w:pPr>
-        <w:spacing w:after="0" w:line="240" w:lineRule="auto"/>
-        <w:rPr>
-          <w:color w:val="0070C0"/>
-        </w:rPr>
-      </w:pPr>
-      <w:r>
-        <w:rPr>
-          <w:color w:val="0070C0"/>
-        </w:rPr>
-        <w:t>... Continue the Weekly Format for Weeks 3-13 ...</w:t>
-      </w:r>
-    </w:p>
-    <w:p>
-      <w:pPr>
-        <w:spacing w:after="0" w:line="240" w:lineRule="auto"/>
-      </w:pPr>
-    </w:p>
-    <w:p>
-      <w:pPr>
-        <w:spacing w:after="0" w:line="240" w:lineRule="auto"/>
-        <w:rPr>
-          <w:b/>
-          <w:bCs/>
-        </w:rPr>
-      </w:pPr>
-      <w:r>
-        <w:rPr>
-          <w:b/>
-          <w:bCs/>
-        </w:rPr>
-        <w:t>Final Reflections:</w:t>
-      </w:r>
-    </w:p>
-    <w:p>
-      <w:pPr>
-        <w:spacing w:after="0" w:line="240" w:lineRule="auto"/>
-      </w:pPr>
-    </w:p>
-    <w:p>
-      <w:pPr>
-        <w:spacing w:after="0" w:line="240" w:lineRule="auto"/>
-        <w:rPr>
-          <w:b/>
-          <w:bCs/>
-        </w:rPr>
-      </w:pPr>
-      <w:r>
-        <w:rPr>
-          <w:b/>
-          <w:bCs/>
-        </w:rPr>
-        <w:t>Overall Course Impact:</w:t>
-      </w:r>
-    </w:p>
-    <w:p>
-      <w:pPr>
-        <w:spacing w:after="0" w:line="240" w:lineRule="auto"/>
-      </w:pPr>
-      <w:r>
-        <w:t>Summarize the overall impact of the course on your understanding.</w:t>
-      </w:r>
-    </w:p>
-    <w:p>
-      <w:pPr>
-        <w:spacing w:after="0" w:line="240" w:lineRule="auto"/>
-      </w:pPr>
-      <w:r>
-        <w:t>Highlight key insights and transformations in your perspective.</w:t>
-      </w:r>
-    </w:p>
-    <w:p>
-      <w:pPr>
-        <w:spacing w:after="0" w:line="240" w:lineRule="auto"/>
-      </w:pPr>
-    </w:p>
-    <w:p>
-      <w:pPr>
-        <w:spacing w:after="0" w:line="240" w:lineRule="auto"/>
-        <w:rPr>
-          <w:b/>
-          <w:bCs/>
-        </w:rPr>
-      </w:pPr>
-      <w:r>
-        <w:rPr>
-          <w:b/>
-          <w:bCs/>
-        </w:rPr>
-        <w:t>Application in Professional Life:</w:t>
-      </w:r>
-    </w:p>
-    <w:p>
-      <w:pPr>
-        <w:spacing w:after="0" w:line="240" w:lineRule="auto"/>
-      </w:pPr>
-      <w:r>
-        <w:t>Discuss how the knowledge gained in this course can be applied in your professional life.</w:t>
-      </w:r>
-    </w:p>
-    <w:p>
-      <w:pPr>
-        <w:spacing w:after="0" w:line="240" w:lineRule="auto"/>
-      </w:pPr>
-      <w:r>
-        <w:t>Consider specific scenarios or projects where these skills would be valuable.</w:t>
-      </w:r>
-    </w:p>
-    <w:p>
-      <w:pPr>
-        <w:spacing w:after="0" w:line="240" w:lineRule="auto"/>
-      </w:pPr>
-    </w:p>
-    <w:p>
-      <w:pPr>
-        <w:spacing w:after="0" w:line="240" w:lineRule="auto"/>
-        <w:rPr>
-          <w:b/>
-          <w:bCs/>
-        </w:rPr>
-      </w:pPr>
-      <w:r>
-        <w:rPr>
-          <w:b/>
-          <w:bCs/>
-        </w:rPr>
-        <w:t>Peer Collaboration Insights:</w:t>
-      </w:r>
-    </w:p>
-    <w:p>
-      <w:pPr>
-        <w:spacing w:after="0" w:line="240" w:lineRule="auto"/>
-      </w:pPr>
-      <w:r>
-        <w:t>Reflect on the value of peer collaboration throughout the course.</w:t>
-      </w:r>
-    </w:p>
-    <w:p>
-      <w:pPr>
-        <w:spacing w:after="0" w:line="240" w:lineRule="auto"/>
-      </w:pPr>
-      <w:r>
-        <w:t>Consider how interactions with classmates contributed to your learning.</w:t>
-      </w:r>
-    </w:p>
-    <w:p>
-      <w:pPr>
-        <w:spacing w:after="0" w:line="240" w:lineRule="auto"/>
-      </w:pPr>
-    </w:p>
-    <w:p>
-      <w:pPr>
-        <w:spacing w:after="0" w:line="240" w:lineRule="auto"/>
-        <w:rPr>
-          <w:b/>
-          <w:bCs/>
-        </w:rPr>
-      </w:pPr>
-      <w:r>
-        <w:rPr>
-          <w:b/>
-          <w:bCs/>
-        </w:rPr>
-        <w:t>Personal Growth:</w:t>
-      </w:r>
-    </w:p>
-    <w:p>
-      <w:pPr>
-        <w:spacing w:after="0" w:line="240" w:lineRule="auto"/>
-      </w:pPr>
-      <w:r>
-        <w:t>Share insights into your personal growth as a learner.</w:t>
-      </w:r>
-    </w:p>
-    <w:p>
-      <w:pPr>
-        <w:spacing w:after="0" w:line="240" w:lineRule="auto"/>
-      </w:pPr>
-      <w:r>
-        <w:t>Identify areas where you have seen improvement or development.</w:t>
-      </w:r>
-    </w:p>
-    <w:p>
-      <w:pPr>
-        <w:spacing w:after="0" w:line="240" w:lineRule="auto"/>
-      </w:pPr>
-    </w:p>
-    <w:p>
-      <w:pPr>
-        <w:spacing w:after="0" w:line="240" w:lineRule="auto"/>
-      </w:pPr>
-      <w:r>
-        <w:t xml:space="preserve">Note: Ensure that the journal is updated weekly, at least twice a week, and that the </w:t>
-      </w:r>
-      <w:proofErr w:type="gramStart"/>
-      <w:r>
-        <w:t>publicly-accessible</w:t>
-      </w:r>
-      <w:proofErr w:type="gramEnd"/>
-      <w:r>
-        <w:t xml:space="preserve"> cloud service URL is provided for easy access by teaching assistants and for potential test-related inquiries.</w:t>
-      </w:r>
-    </w:p>
-    <w:p>
-      <w:pPr>
-        <w:spacing w:after="0" w:line="240" w:lineRule="auto"/>
-      </w:pPr>
-    </w:p>
-    <w:p>
-      <w:pPr>
-        <w:spacing w:after="0" w:line="240" w:lineRule="auto"/>
-      </w:pPr>
-    </w:p>
-    <w:p>
-      <w:pPr>
-        <w:spacing w:after="0" w:line="240" w:lineRule="auto"/>
-      </w:pPr>
-    </w:p>
-    <w:p>
-      <w:pPr>
-        <w:spacing w:after="0" w:line="240" w:lineRule="auto"/>
-      </w:pPr>
-    </w:p>
-    <w:p>
-      <w:pPr>
-        <w:spacing w:after="0" w:line="240" w:lineRule="auto"/>
-      </w:pPr>
-    </w:p>
-    <w:p>
-      <w:pPr>
-        <w:spacing w:after="0" w:line="240" w:lineRule="auto"/>
-      </w:pPr>
     </w:p>
     <w:sectPr>
       <w:pgSz w:w="12240" w:h="15840"/>
@@ -843,6 +287,335 @@
     </w:sectPr>
   </w:body>
 </w:document>
+</file>
+
+<file path=word/numbering.xml><?xml version="1.0" encoding="utf-8"?>
+<w:numbering xmlns:wpc="http://schemas.microsoft.com/office/word/2010/wordprocessingCanvas" xmlns:cx="http://schemas.microsoft.com/office/drawing/2014/chartex" xmlns:cx1="http://schemas.microsoft.com/office/drawing/2015/9/8/chartex" xmlns:cx2="http://schemas.microsoft.com/office/drawing/2015/10/21/chartex" xmlns:cx3="http://schemas.microsoft.com/office/drawing/2016/5/9/chartex" xmlns:cx4="http://schemas.microsoft.com/office/drawing/2016/5/10/chartex" xmlns:cx5="http://schemas.microsoft.com/office/drawing/2016/5/11/chartex" xmlns:cx6="http://schemas.microsoft.com/office/drawing/2016/5/12/chartex" xmlns:cx7="http://schemas.microsoft.com/office/drawing/2016/5/13/chartex" xmlns:cx8="http://schemas.microsoft.com/office/drawing/2016/5/14/chartex" xmlns:mc="http://schemas.openxmlformats.org/markup-compatibility/2006" xmlns:aink="http://schemas.microsoft.com/office/drawing/2016/ink" xmlns:am3d="http://schemas.microsoft.com/office/drawing/2017/model3d" xmlns:o="urn:schemas-microsoft-com:office:office" xmlns:oel="http://schemas.microsoft.com/office/2019/extlst" xmlns:r="http://schemas.openxmlformats.org/officeDocument/2006/relationships" xmlns:m="http://schemas.openxmlformats.org/officeDocument/2006/math" xmlns:v="urn:schemas-microsoft-com:vml" xmlns:wp14="http://schemas.microsoft.com/office/word/2010/wordprocessingDrawing" xmlns:wp="http://schemas.openxmlformats.org/drawingml/2006/wordprocessingDrawing" xmlns:w10="urn:schemas-microsoft-com:office:word" xmlns:w="http://schemas.openxmlformats.org/wordprocessingml/2006/main" xmlns:w14="http://schemas.microsoft.com/office/word/2010/wordml" xmlns:w15="http://schemas.microsoft.com/office/word/2012/wordml" xmlns:w16cex="http://schemas.microsoft.com/office/word/2018/wordml/cex" xmlns:w16cid="http://schemas.microsoft.com/office/word/2016/wordml/cid" xmlns:w16="http://schemas.microsoft.com/office/word/2018/wordml" xmlns:w16sdtdh="http://schemas.microsoft.com/office/word/2020/wordml/sdtdatahash" xmlns:w16se="http://schemas.microsoft.com/office/word/2015/wordml/symex" xmlns:wpg="http://schemas.microsoft.com/office/word/2010/wordprocessingGroup" xmlns:wpi="http://schemas.microsoft.com/office/word/2010/wordprocessingInk" xmlns:wne="http://schemas.microsoft.com/office/word/2006/wordml" xmlns:wps="http://schemas.microsoft.com/office/word/2010/wordprocessingShape" mc:Ignorable="w14 w15 w16se w16cid w16 w16cex w16sdtdh wp14">
+  <w:abstractNum w:abstractNumId="0" w15:restartNumberingAfterBreak="0">
+    <w:nsid w:val="06326870"/>
+    <w:multiLevelType w:val="hybridMultilevel"/>
+    <w:tmpl w:val="12102C6A"/>
+    <w:lvl w:ilvl="0" w:tplc="04090001">
+      <w:start w:val="1"/>
+      <w:numFmt w:val="bullet"/>
+      <w:lvlText w:val=""/>
+      <w:lvlJc w:val="left"/>
+      <w:pPr>
+        <w:ind w:left="1080" w:hanging="360"/>
+      </w:pPr>
+      <w:rPr>
+        <w:rFonts w:ascii="Symbol" w:hAnsi="Symbol" w:hint="default"/>
+      </w:rPr>
+    </w:lvl>
+    <w:lvl w:ilvl="1" w:tplc="04090003" w:tentative="1">
+      <w:start w:val="1"/>
+      <w:numFmt w:val="bullet"/>
+      <w:lvlText w:val="o"/>
+      <w:lvlJc w:val="left"/>
+      <w:pPr>
+        <w:ind w:left="1800" w:hanging="360"/>
+      </w:pPr>
+      <w:rPr>
+        <w:rFonts w:ascii="Courier New" w:hAnsi="Courier New" w:cs="Courier New" w:hint="default"/>
+      </w:rPr>
+    </w:lvl>
+    <w:lvl w:ilvl="2" w:tplc="04090005" w:tentative="1">
+      <w:start w:val="1"/>
+      <w:numFmt w:val="bullet"/>
+      <w:lvlText w:val=""/>
+      <w:lvlJc w:val="left"/>
+      <w:pPr>
+        <w:ind w:left="2520" w:hanging="360"/>
+      </w:pPr>
+      <w:rPr>
+        <w:rFonts w:ascii="Wingdings" w:hAnsi="Wingdings" w:hint="default"/>
+      </w:rPr>
+    </w:lvl>
+    <w:lvl w:ilvl="3" w:tplc="04090001" w:tentative="1">
+      <w:start w:val="1"/>
+      <w:numFmt w:val="bullet"/>
+      <w:lvlText w:val=""/>
+      <w:lvlJc w:val="left"/>
+      <w:pPr>
+        <w:ind w:left="3240" w:hanging="360"/>
+      </w:pPr>
+      <w:rPr>
+        <w:rFonts w:ascii="Symbol" w:hAnsi="Symbol" w:hint="default"/>
+      </w:rPr>
+    </w:lvl>
+    <w:lvl w:ilvl="4" w:tplc="04090003" w:tentative="1">
+      <w:start w:val="1"/>
+      <w:numFmt w:val="bullet"/>
+      <w:lvlText w:val="o"/>
+      <w:lvlJc w:val="left"/>
+      <w:pPr>
+        <w:ind w:left="3960" w:hanging="360"/>
+      </w:pPr>
+      <w:rPr>
+        <w:rFonts w:ascii="Courier New" w:hAnsi="Courier New" w:cs="Courier New" w:hint="default"/>
+      </w:rPr>
+    </w:lvl>
+    <w:lvl w:ilvl="5" w:tplc="04090005" w:tentative="1">
+      <w:start w:val="1"/>
+      <w:numFmt w:val="bullet"/>
+      <w:lvlText w:val=""/>
+      <w:lvlJc w:val="left"/>
+      <w:pPr>
+        <w:ind w:left="4680" w:hanging="360"/>
+      </w:pPr>
+      <w:rPr>
+        <w:rFonts w:ascii="Wingdings" w:hAnsi="Wingdings" w:hint="default"/>
+      </w:rPr>
+    </w:lvl>
+    <w:lvl w:ilvl="6" w:tplc="04090001" w:tentative="1">
+      <w:start w:val="1"/>
+      <w:numFmt w:val="bullet"/>
+      <w:lvlText w:val=""/>
+      <w:lvlJc w:val="left"/>
+      <w:pPr>
+        <w:ind w:left="5400" w:hanging="360"/>
+      </w:pPr>
+      <w:rPr>
+        <w:rFonts w:ascii="Symbol" w:hAnsi="Symbol" w:hint="default"/>
+      </w:rPr>
+    </w:lvl>
+    <w:lvl w:ilvl="7" w:tplc="04090003" w:tentative="1">
+      <w:start w:val="1"/>
+      <w:numFmt w:val="bullet"/>
+      <w:lvlText w:val="o"/>
+      <w:lvlJc w:val="left"/>
+      <w:pPr>
+        <w:ind w:left="6120" w:hanging="360"/>
+      </w:pPr>
+      <w:rPr>
+        <w:rFonts w:ascii="Courier New" w:hAnsi="Courier New" w:cs="Courier New" w:hint="default"/>
+      </w:rPr>
+    </w:lvl>
+    <w:lvl w:ilvl="8" w:tplc="04090005" w:tentative="1">
+      <w:start w:val="1"/>
+      <w:numFmt w:val="bullet"/>
+      <w:lvlText w:val=""/>
+      <w:lvlJc w:val="left"/>
+      <w:pPr>
+        <w:ind w:left="6840" w:hanging="360"/>
+      </w:pPr>
+      <w:rPr>
+        <w:rFonts w:ascii="Wingdings" w:hAnsi="Wingdings" w:hint="default"/>
+      </w:rPr>
+    </w:lvl>
+  </w:abstractNum>
+  <w:abstractNum w:abstractNumId="1" w15:restartNumberingAfterBreak="0">
+    <w:nsid w:val="5E0E07BC"/>
+    <w:multiLevelType w:val="hybridMultilevel"/>
+    <w:tmpl w:val="D558383C"/>
+    <w:lvl w:ilvl="0" w:tplc="04090001">
+      <w:start w:val="1"/>
+      <w:numFmt w:val="bullet"/>
+      <w:lvlText w:val=""/>
+      <w:lvlJc w:val="left"/>
+      <w:pPr>
+        <w:ind w:left="720" w:hanging="360"/>
+      </w:pPr>
+      <w:rPr>
+        <w:rFonts w:ascii="Symbol" w:hAnsi="Symbol" w:hint="default"/>
+      </w:rPr>
+    </w:lvl>
+    <w:lvl w:ilvl="1" w:tplc="04090003">
+      <w:start w:val="1"/>
+      <w:numFmt w:val="bullet"/>
+      <w:lvlText w:val="o"/>
+      <w:lvlJc w:val="left"/>
+      <w:pPr>
+        <w:ind w:left="1440" w:hanging="360"/>
+      </w:pPr>
+      <w:rPr>
+        <w:rFonts w:ascii="Courier New" w:hAnsi="Courier New" w:cs="Courier New" w:hint="default"/>
+      </w:rPr>
+    </w:lvl>
+    <w:lvl w:ilvl="2" w:tplc="04090005" w:tentative="1">
+      <w:start w:val="1"/>
+      <w:numFmt w:val="bullet"/>
+      <w:lvlText w:val=""/>
+      <w:lvlJc w:val="left"/>
+      <w:pPr>
+        <w:ind w:left="2160" w:hanging="360"/>
+      </w:pPr>
+      <w:rPr>
+        <w:rFonts w:ascii="Wingdings" w:hAnsi="Wingdings" w:hint="default"/>
+      </w:rPr>
+    </w:lvl>
+    <w:lvl w:ilvl="3" w:tplc="04090001" w:tentative="1">
+      <w:start w:val="1"/>
+      <w:numFmt w:val="bullet"/>
+      <w:lvlText w:val=""/>
+      <w:lvlJc w:val="left"/>
+      <w:pPr>
+        <w:ind w:left="2880" w:hanging="360"/>
+      </w:pPr>
+      <w:rPr>
+        <w:rFonts w:ascii="Symbol" w:hAnsi="Symbol" w:hint="default"/>
+      </w:rPr>
+    </w:lvl>
+    <w:lvl w:ilvl="4" w:tplc="04090003" w:tentative="1">
+      <w:start w:val="1"/>
+      <w:numFmt w:val="bullet"/>
+      <w:lvlText w:val="o"/>
+      <w:lvlJc w:val="left"/>
+      <w:pPr>
+        <w:ind w:left="3600" w:hanging="360"/>
+      </w:pPr>
+      <w:rPr>
+        <w:rFonts w:ascii="Courier New" w:hAnsi="Courier New" w:cs="Courier New" w:hint="default"/>
+      </w:rPr>
+    </w:lvl>
+    <w:lvl w:ilvl="5" w:tplc="04090005" w:tentative="1">
+      <w:start w:val="1"/>
+      <w:numFmt w:val="bullet"/>
+      <w:lvlText w:val=""/>
+      <w:lvlJc w:val="left"/>
+      <w:pPr>
+        <w:ind w:left="4320" w:hanging="360"/>
+      </w:pPr>
+      <w:rPr>
+        <w:rFonts w:ascii="Wingdings" w:hAnsi="Wingdings" w:hint="default"/>
+      </w:rPr>
+    </w:lvl>
+    <w:lvl w:ilvl="6" w:tplc="04090001" w:tentative="1">
+      <w:start w:val="1"/>
+      <w:numFmt w:val="bullet"/>
+      <w:lvlText w:val=""/>
+      <w:lvlJc w:val="left"/>
+      <w:pPr>
+        <w:ind w:left="5040" w:hanging="360"/>
+      </w:pPr>
+      <w:rPr>
+        <w:rFonts w:ascii="Symbol" w:hAnsi="Symbol" w:hint="default"/>
+      </w:rPr>
+    </w:lvl>
+    <w:lvl w:ilvl="7" w:tplc="04090003" w:tentative="1">
+      <w:start w:val="1"/>
+      <w:numFmt w:val="bullet"/>
+      <w:lvlText w:val="o"/>
+      <w:lvlJc w:val="left"/>
+      <w:pPr>
+        <w:ind w:left="5760" w:hanging="360"/>
+      </w:pPr>
+      <w:rPr>
+        <w:rFonts w:ascii="Courier New" w:hAnsi="Courier New" w:cs="Courier New" w:hint="default"/>
+      </w:rPr>
+    </w:lvl>
+    <w:lvl w:ilvl="8" w:tplc="04090005" w:tentative="1">
+      <w:start w:val="1"/>
+      <w:numFmt w:val="bullet"/>
+      <w:lvlText w:val=""/>
+      <w:lvlJc w:val="left"/>
+      <w:pPr>
+        <w:ind w:left="6480" w:hanging="360"/>
+      </w:pPr>
+      <w:rPr>
+        <w:rFonts w:ascii="Wingdings" w:hAnsi="Wingdings" w:hint="default"/>
+      </w:rPr>
+    </w:lvl>
+  </w:abstractNum>
+  <w:abstractNum w:abstractNumId="2" w15:restartNumberingAfterBreak="0">
+    <w:nsid w:val="6A8F4B02"/>
+    <w:multiLevelType w:val="hybridMultilevel"/>
+    <w:tmpl w:val="D3DAF49E"/>
+    <w:lvl w:ilvl="0" w:tplc="0409000F">
+      <w:start w:val="1"/>
+      <w:numFmt w:val="decimal"/>
+      <w:lvlText w:val="%1."/>
+      <w:lvlJc w:val="left"/>
+      <w:pPr>
+        <w:ind w:left="720" w:hanging="360"/>
+      </w:pPr>
+      <w:rPr>
+        <w:rFonts w:hint="default"/>
+      </w:rPr>
+    </w:lvl>
+    <w:lvl w:ilvl="1" w:tplc="04090019" w:tentative="1">
+      <w:start w:val="1"/>
+      <w:numFmt w:val="lowerLetter"/>
+      <w:lvlText w:val="%2."/>
+      <w:lvlJc w:val="left"/>
+      <w:pPr>
+        <w:ind w:left="1440" w:hanging="360"/>
+      </w:pPr>
+    </w:lvl>
+    <w:lvl w:ilvl="2" w:tplc="0409001B" w:tentative="1">
+      <w:start w:val="1"/>
+      <w:numFmt w:val="lowerRoman"/>
+      <w:lvlText w:val="%3."/>
+      <w:lvlJc w:val="right"/>
+      <w:pPr>
+        <w:ind w:left="2160" w:hanging="180"/>
+      </w:pPr>
+    </w:lvl>
+    <w:lvl w:ilvl="3" w:tplc="0409000F" w:tentative="1">
+      <w:start w:val="1"/>
+      <w:numFmt w:val="decimal"/>
+      <w:lvlText w:val="%4."/>
+      <w:lvlJc w:val="left"/>
+      <w:pPr>
+        <w:ind w:left="2880" w:hanging="360"/>
+      </w:pPr>
+    </w:lvl>
+    <w:lvl w:ilvl="4" w:tplc="04090019" w:tentative="1">
+      <w:start w:val="1"/>
+      <w:numFmt w:val="lowerLetter"/>
+      <w:lvlText w:val="%5."/>
+      <w:lvlJc w:val="left"/>
+      <w:pPr>
+        <w:ind w:left="3600" w:hanging="360"/>
+      </w:pPr>
+    </w:lvl>
+    <w:lvl w:ilvl="5" w:tplc="0409001B" w:tentative="1">
+      <w:start w:val="1"/>
+      <w:numFmt w:val="lowerRoman"/>
+      <w:lvlText w:val="%6."/>
+      <w:lvlJc w:val="right"/>
+      <w:pPr>
+        <w:ind w:left="4320" w:hanging="180"/>
+      </w:pPr>
+    </w:lvl>
+    <w:lvl w:ilvl="6" w:tplc="0409000F" w:tentative="1">
+      <w:start w:val="1"/>
+      <w:numFmt w:val="decimal"/>
+      <w:lvlText w:val="%7."/>
+      <w:lvlJc w:val="left"/>
+      <w:pPr>
+        <w:ind w:left="5040" w:hanging="360"/>
+      </w:pPr>
+    </w:lvl>
+    <w:lvl w:ilvl="7" w:tplc="04090019" w:tentative="1">
+      <w:start w:val="1"/>
+      <w:numFmt w:val="lowerLetter"/>
+      <w:lvlText w:val="%8."/>
+      <w:lvlJc w:val="left"/>
+      <w:pPr>
+        <w:ind w:left="5760" w:hanging="360"/>
+      </w:pPr>
+    </w:lvl>
+    <w:lvl w:ilvl="8" w:tplc="0409001B" w:tentative="1">
+      <w:start w:val="1"/>
+      <w:numFmt w:val="lowerRoman"/>
+      <w:lvlText w:val="%9."/>
+      <w:lvlJc w:val="right"/>
+      <w:pPr>
+        <w:ind w:left="6480" w:hanging="180"/>
+      </w:pPr>
+    </w:lvl>
+  </w:abstractNum>
+  <w:num w:numId="1" w16cid:durableId="725757293">
+    <w:abstractNumId w:val="2"/>
+  </w:num>
+  <w:num w:numId="2" w16cid:durableId="705640016">
+    <w:abstractNumId w:val="1"/>
+  </w:num>
+  <w:num w:numId="3" w16cid:durableId="389885757">
+    <w:abstractNumId w:val="0"/>
+  </w:num>
+</w:numbering>
 </file>
 
 <file path=word/styles.xml><?xml version="1.0" encoding="utf-8"?>

</xml_diff>

<commit_message>
Finalised Journal for Week 2
</commit_message>
<xml_diff>
--- a/Week_2_Journal.docx
+++ b/Week_2_Journal.docx
@@ -16,7 +16,21 @@
           <w:b/>
           <w:bCs/>
         </w:rPr>
-        <w:t>Week 1 – Learning Journal</w:t>
+        <w:t xml:space="preserve">Week </w:t>
+      </w:r>
+      <w:r>
+        <w:rPr>
+          <w:b/>
+          <w:bCs/>
+        </w:rPr>
+        <w:t>2</w:t>
+      </w:r>
+      <w:r>
+        <w:rPr>
+          <w:b/>
+          <w:bCs/>
+        </w:rPr>
+        <w:t xml:space="preserve"> – Learning Journal</w:t>
       </w:r>
     </w:p>
     <w:p>
@@ -209,6 +223,644 @@
     </w:p>
     <w:p>
       <w:pPr>
+        <w:pStyle w:val="ListParagraph"/>
+        <w:numPr>
+          <w:ilvl w:val="0"/>
+          <w:numId w:val="4"/>
+        </w:numPr>
+        <w:spacing w:after="0" w:line="240" w:lineRule="auto"/>
+        <w:jc w:val="both"/>
+        <w:rPr>
+          <w:b/>
+          <w:bCs/>
+        </w:rPr>
+      </w:pPr>
+      <w:r>
+        <w:rPr>
+          <w:b/>
+          <w:bCs/>
+        </w:rPr>
+        <w:t xml:space="preserve">Importance of Effort Estimation: </w:t>
+      </w:r>
+      <w:r>
+        <w:t xml:space="preserve">Effort estimation is very important and crucial for a project to succeed. There are many factors that are highly expensive and are necessary for a project, like software license or software engineer/architect, due to which when effort is being estimated the cost estimation and budgeting will be easier and accurate. </w:t>
+      </w:r>
+    </w:p>
+    <w:p>
+      <w:pPr>
+        <w:pStyle w:val="ListParagraph"/>
+        <w:numPr>
+          <w:ilvl w:val="0"/>
+          <w:numId w:val="4"/>
+        </w:numPr>
+        <w:spacing w:after="0" w:line="240" w:lineRule="auto"/>
+        <w:jc w:val="both"/>
+        <w:rPr>
+          <w:b/>
+          <w:bCs/>
+        </w:rPr>
+      </w:pPr>
+      <w:r>
+        <w:rPr>
+          <w:b/>
+          <w:bCs/>
+        </w:rPr>
+        <w:t xml:space="preserve">Effort Estimation Techniques: </w:t>
+      </w:r>
+      <w:r>
+        <w:t xml:space="preserve">Different scenarios require different approach of effort estimation. Mainly the approaches are based on project data, which can be from current project and previous projects. </w:t>
+      </w:r>
+      <w:r>
+        <w:t>T</w:t>
+      </w:r>
+      <w:r>
+        <w:t>his data helps us in choosing the right technique.</w:t>
+      </w:r>
+    </w:p>
+    <w:p>
+      <w:pPr>
+        <w:pStyle w:val="ListParagraph"/>
+        <w:numPr>
+          <w:ilvl w:val="1"/>
+          <w:numId w:val="4"/>
+        </w:numPr>
+        <w:spacing w:after="0" w:line="240" w:lineRule="auto"/>
+        <w:jc w:val="both"/>
+        <w:rPr>
+          <w:b/>
+          <w:bCs/>
+        </w:rPr>
+      </w:pPr>
+      <w:r>
+        <w:rPr>
+          <w:b/>
+          <w:bCs/>
+        </w:rPr>
+        <w:t xml:space="preserve">Estimation by Analogy: </w:t>
+      </w:r>
+      <w:r>
+        <w:t>This technique involves 4 steps:</w:t>
+      </w:r>
+    </w:p>
+    <w:p>
+      <w:pPr>
+        <w:pStyle w:val="ListParagraph"/>
+        <w:numPr>
+          <w:ilvl w:val="2"/>
+          <w:numId w:val="4"/>
+        </w:numPr>
+        <w:spacing w:after="0" w:line="240" w:lineRule="auto"/>
+        <w:jc w:val="both"/>
+        <w:rPr>
+          <w:b/>
+          <w:bCs/>
+        </w:rPr>
+      </w:pPr>
+      <w:r>
+        <w:t>Step 1: Gathering the results of a similar previous project.</w:t>
+      </w:r>
+    </w:p>
+    <w:p>
+      <w:pPr>
+        <w:pStyle w:val="ListParagraph"/>
+        <w:numPr>
+          <w:ilvl w:val="2"/>
+          <w:numId w:val="4"/>
+        </w:numPr>
+        <w:spacing w:after="0" w:line="240" w:lineRule="auto"/>
+        <w:jc w:val="both"/>
+        <w:rPr>
+          <w:b/>
+          <w:bCs/>
+        </w:rPr>
+      </w:pPr>
+      <w:r>
+        <w:t>Step 2: Finding the multiplication factor:</w:t>
+      </w:r>
+    </w:p>
+    <w:p>
+      <w:pPr>
+        <w:pStyle w:val="ListParagraph"/>
+        <w:numPr>
+          <w:ilvl w:val="3"/>
+          <w:numId w:val="4"/>
+        </w:numPr>
+        <w:spacing w:after="0" w:line="240" w:lineRule="auto"/>
+        <w:jc w:val="both"/>
+        <w:rPr>
+          <w:b/>
+          <w:bCs/>
+        </w:rPr>
+      </w:pPr>
+      <w:r>
+        <w:t>MF = No. of Elements in new project / No. of Elements in old project</w:t>
+      </w:r>
+    </w:p>
+    <w:p>
+      <w:pPr>
+        <w:pStyle w:val="ListParagraph"/>
+        <w:numPr>
+          <w:ilvl w:val="2"/>
+          <w:numId w:val="4"/>
+        </w:numPr>
+        <w:spacing w:after="0" w:line="240" w:lineRule="auto"/>
+        <w:jc w:val="both"/>
+        <w:rPr>
+          <w:b/>
+          <w:bCs/>
+        </w:rPr>
+      </w:pPr>
+      <w:r>
+        <w:t>Step 3: Calculate the size of the project:</w:t>
+      </w:r>
+    </w:p>
+    <w:p>
+      <w:pPr>
+        <w:pStyle w:val="ListParagraph"/>
+        <w:numPr>
+          <w:ilvl w:val="3"/>
+          <w:numId w:val="4"/>
+        </w:numPr>
+        <w:spacing w:after="0" w:line="240" w:lineRule="auto"/>
+        <w:jc w:val="both"/>
+        <w:rPr>
+          <w:b/>
+          <w:bCs/>
+        </w:rPr>
+      </w:pPr>
+      <w:r>
+        <w:t>Size of new sub system = sub system * MF</w:t>
+      </w:r>
+    </w:p>
+    <w:p>
+      <w:pPr>
+        <w:pStyle w:val="ListParagraph"/>
+        <w:numPr>
+          <w:ilvl w:val="3"/>
+          <w:numId w:val="4"/>
+        </w:numPr>
+        <w:spacing w:after="0" w:line="240" w:lineRule="auto"/>
+        <w:jc w:val="both"/>
+        <w:rPr>
+          <w:b/>
+          <w:bCs/>
+        </w:rPr>
+      </w:pPr>
+      <w:r>
+        <w:t xml:space="preserve">Size of the new </w:t>
+      </w:r>
+      <w:proofErr w:type="gramStart"/>
+      <w:r>
+        <w:t>project  =</w:t>
+      </w:r>
+      <w:proofErr w:type="gramEnd"/>
+      <w:r>
+        <w:t xml:space="preserve"> sum of the above sizes of sub systems</w:t>
+      </w:r>
+    </w:p>
+    <w:p>
+      <w:pPr>
+        <w:pStyle w:val="ListParagraph"/>
+        <w:numPr>
+          <w:ilvl w:val="2"/>
+          <w:numId w:val="4"/>
+        </w:numPr>
+        <w:spacing w:after="0" w:line="240" w:lineRule="auto"/>
+        <w:jc w:val="both"/>
+        <w:rPr>
+          <w:b/>
+          <w:bCs/>
+        </w:rPr>
+      </w:pPr>
+      <w:r>
+        <w:t>Step 4:</w:t>
+      </w:r>
+    </w:p>
+    <w:p>
+      <w:pPr>
+        <w:pStyle w:val="ListParagraph"/>
+        <w:numPr>
+          <w:ilvl w:val="3"/>
+          <w:numId w:val="4"/>
+        </w:numPr>
+        <w:spacing w:after="0" w:line="240" w:lineRule="auto"/>
+        <w:jc w:val="both"/>
+        <w:rPr>
+          <w:b/>
+          <w:bCs/>
+        </w:rPr>
+      </w:pPr>
+      <w:r>
+        <w:t>Size ratio: size of the new project / Size of the old project.</w:t>
+      </w:r>
+    </w:p>
+    <w:p>
+      <w:pPr>
+        <w:pStyle w:val="ListParagraph"/>
+        <w:numPr>
+          <w:ilvl w:val="3"/>
+          <w:numId w:val="4"/>
+        </w:numPr>
+        <w:spacing w:after="0" w:line="240" w:lineRule="auto"/>
+        <w:jc w:val="both"/>
+        <w:rPr>
+          <w:b/>
+          <w:bCs/>
+        </w:rPr>
+      </w:pPr>
+      <w:r>
+        <w:rPr>
+          <w:b/>
+          <w:bCs/>
+        </w:rPr>
+        <w:t xml:space="preserve">Estimated Effort = </w:t>
+      </w:r>
+      <w:r>
+        <w:t>Effort of old project * size ratio.</w:t>
+      </w:r>
+    </w:p>
+    <w:p>
+      <w:pPr>
+        <w:pStyle w:val="ListParagraph"/>
+        <w:numPr>
+          <w:ilvl w:val="1"/>
+          <w:numId w:val="4"/>
+        </w:numPr>
+        <w:spacing w:after="0" w:line="240" w:lineRule="auto"/>
+        <w:jc w:val="both"/>
+        <w:rPr>
+          <w:b/>
+          <w:bCs/>
+        </w:rPr>
+      </w:pPr>
+      <w:r>
+        <w:rPr>
+          <w:b/>
+          <w:bCs/>
+        </w:rPr>
+        <w:t xml:space="preserve">Estimation by Expert judgement: </w:t>
+      </w:r>
+    </w:p>
+    <w:p>
+      <w:pPr>
+        <w:pStyle w:val="ListParagraph"/>
+        <w:numPr>
+          <w:ilvl w:val="2"/>
+          <w:numId w:val="4"/>
+        </w:numPr>
+        <w:spacing w:after="0" w:line="240" w:lineRule="auto"/>
+        <w:jc w:val="both"/>
+        <w:rPr>
+          <w:b/>
+          <w:bCs/>
+        </w:rPr>
+      </w:pPr>
+      <w:r>
+        <w:rPr>
+          <w:b/>
+          <w:bCs/>
+        </w:rPr>
+        <w:t xml:space="preserve">Function Point Analysis: </w:t>
+      </w:r>
+      <w:r>
+        <w:t>The main idea is to quantify the functionality that the software provides. This measurement is done as following:</w:t>
+      </w:r>
+    </w:p>
+    <w:p>
+      <w:pPr>
+        <w:pStyle w:val="ListParagraph"/>
+        <w:numPr>
+          <w:ilvl w:val="3"/>
+          <w:numId w:val="4"/>
+        </w:numPr>
+        <w:spacing w:after="0" w:line="240" w:lineRule="auto"/>
+        <w:jc w:val="both"/>
+        <w:rPr>
+          <w:b/>
+          <w:bCs/>
+        </w:rPr>
+      </w:pPr>
+      <w:r>
+        <w:rPr>
+          <w:b/>
+          <w:bCs/>
+        </w:rPr>
+        <w:t xml:space="preserve">Establishing boundary: </w:t>
+      </w:r>
+      <w:r>
+        <w:t>This is done by identifying the scope of the project and required external integrations.</w:t>
+      </w:r>
+    </w:p>
+    <w:p>
+      <w:pPr>
+        <w:pStyle w:val="ListParagraph"/>
+        <w:numPr>
+          <w:ilvl w:val="3"/>
+          <w:numId w:val="4"/>
+        </w:numPr>
+        <w:spacing w:after="0" w:line="240" w:lineRule="auto"/>
+        <w:jc w:val="both"/>
+        <w:rPr>
+          <w:b/>
+          <w:bCs/>
+        </w:rPr>
+      </w:pPr>
+      <w:r>
+        <w:rPr>
+          <w:b/>
+          <w:bCs/>
+        </w:rPr>
+        <w:t xml:space="preserve">Calculation of UFP: </w:t>
+      </w:r>
+      <w:r>
+        <w:t>The unadjusted Function Points are calculated based on evaluating the 6 Function Count types, Internal Logic Files, External Interface Files, External Input, External Output and External Queries.</w:t>
+      </w:r>
+    </w:p>
+    <w:p>
+      <w:pPr>
+        <w:pStyle w:val="ListParagraph"/>
+        <w:numPr>
+          <w:ilvl w:val="3"/>
+          <w:numId w:val="4"/>
+        </w:numPr>
+        <w:spacing w:after="0" w:line="240" w:lineRule="auto"/>
+        <w:jc w:val="both"/>
+        <w:rPr>
+          <w:b/>
+          <w:bCs/>
+        </w:rPr>
+      </w:pPr>
+      <w:r>
+        <w:rPr>
+          <w:b/>
+          <w:bCs/>
+        </w:rPr>
+        <w:t xml:space="preserve">Calculating VAF: </w:t>
+      </w:r>
+      <w:r>
+        <w:t xml:space="preserve">The value adjustment factor is calculated by </w:t>
+      </w:r>
+      <w:r>
+        <w:t>choosing</w:t>
+      </w:r>
+      <w:r>
+        <w:t xml:space="preserve"> the 14 most important characteristics of the project and assessing the degree of influence of them by giving the rating from 0-5, 5 being the highest. </w:t>
+      </w:r>
+    </w:p>
+    <w:p>
+      <w:pPr>
+        <w:pStyle w:val="ListParagraph"/>
+        <w:numPr>
+          <w:ilvl w:val="3"/>
+          <w:numId w:val="4"/>
+        </w:numPr>
+        <w:spacing w:after="0" w:line="240" w:lineRule="auto"/>
+        <w:jc w:val="both"/>
+        <w:rPr>
+          <w:b/>
+          <w:bCs/>
+        </w:rPr>
+      </w:pPr>
+      <w:r>
+        <w:rPr>
+          <w:b/>
+          <w:bCs/>
+        </w:rPr>
+        <w:t xml:space="preserve">FP: </w:t>
+      </w:r>
+      <w:r>
+        <w:t>The final FP is the product of UFP and VAF.</w:t>
+      </w:r>
+    </w:p>
+    <w:p>
+      <w:pPr>
+        <w:pStyle w:val="ListParagraph"/>
+        <w:numPr>
+          <w:ilvl w:val="3"/>
+          <w:numId w:val="4"/>
+        </w:numPr>
+        <w:spacing w:after="0" w:line="240" w:lineRule="auto"/>
+        <w:jc w:val="both"/>
+        <w:rPr>
+          <w:b/>
+          <w:bCs/>
+        </w:rPr>
+      </w:pPr>
+      <w:r>
+        <w:t xml:space="preserve">The only draw back for this technique is that it is applicable to all types of </w:t>
+      </w:r>
+      <w:r>
+        <w:t>software’s</w:t>
+      </w:r>
+      <w:r>
+        <w:t>.</w:t>
+      </w:r>
+    </w:p>
+    <w:p>
+      <w:pPr>
+        <w:pStyle w:val="ListParagraph"/>
+        <w:numPr>
+          <w:ilvl w:val="2"/>
+          <w:numId w:val="4"/>
+        </w:numPr>
+        <w:spacing w:after="0" w:line="240" w:lineRule="auto"/>
+        <w:jc w:val="both"/>
+        <w:rPr>
+          <w:b/>
+          <w:bCs/>
+        </w:rPr>
+      </w:pPr>
+      <w:r>
+        <w:rPr>
+          <w:b/>
+          <w:bCs/>
+        </w:rPr>
+        <w:t>Wide Band Delphi</w:t>
+      </w:r>
+      <w:r>
+        <w:rPr>
+          <w:b/>
+          <w:bCs/>
+        </w:rPr>
+        <w:t xml:space="preserve">: </w:t>
+      </w:r>
+      <w:r>
+        <w:t xml:space="preserve"> This is another method of Effort Estimation where each team member’s opinion is mattered. Here all the team members estimate the </w:t>
+      </w:r>
+      <w:r>
+        <w:lastRenderedPageBreak/>
+        <w:t>project using any of the methods and then it is averaged(E) and based on the budget and other factors, its considered E +/- 25%. As the project advances the estimate will be considered as E +/- 15%.</w:t>
+      </w:r>
+    </w:p>
+    <w:p>
+      <w:pPr>
+        <w:pStyle w:val="ListParagraph"/>
+        <w:numPr>
+          <w:ilvl w:val="0"/>
+          <w:numId w:val="4"/>
+        </w:numPr>
+        <w:spacing w:after="0" w:line="240" w:lineRule="auto"/>
+        <w:jc w:val="both"/>
+        <w:rPr>
+          <w:b/>
+          <w:bCs/>
+        </w:rPr>
+      </w:pPr>
+      <w:r>
+        <w:rPr>
+          <w:b/>
+          <w:bCs/>
+        </w:rPr>
+        <w:t xml:space="preserve">Cost Estimation: </w:t>
+      </w:r>
+      <w:r>
+        <w:t>Cost estimation is done using a mathematical function which relies on the product, project and process attributes:</w:t>
+      </w:r>
+    </w:p>
+    <w:p>
+      <w:pPr>
+        <w:pStyle w:val="ListParagraph"/>
+        <w:numPr>
+          <w:ilvl w:val="1"/>
+          <w:numId w:val="4"/>
+        </w:numPr>
+        <w:spacing w:after="0" w:line="240" w:lineRule="auto"/>
+        <w:jc w:val="both"/>
+        <w:rPr>
+          <w:b/>
+          <w:bCs/>
+        </w:rPr>
+      </w:pPr>
+      <w:r>
+        <w:rPr>
+          <w:b/>
+          <w:bCs/>
+        </w:rPr>
+        <w:t>Algorithmic Cost Modelling:</w:t>
+      </w:r>
+    </w:p>
+    <w:p>
+      <w:pPr>
+        <w:pStyle w:val="ListParagraph"/>
+        <w:numPr>
+          <w:ilvl w:val="2"/>
+          <w:numId w:val="4"/>
+        </w:numPr>
+        <w:spacing w:after="0" w:line="240" w:lineRule="auto"/>
+        <w:jc w:val="both"/>
+        <w:rPr>
+          <w:b/>
+          <w:bCs/>
+        </w:rPr>
+      </w:pPr>
+      <w:r>
+        <w:rPr>
+          <w:b/>
+          <w:bCs/>
+        </w:rPr>
+        <w:t xml:space="preserve">Effort = A * </w:t>
+      </w:r>
+      <w:proofErr w:type="spellStart"/>
+      <w:r>
+        <w:rPr>
+          <w:b/>
+          <w:bCs/>
+        </w:rPr>
+        <w:t>Size</w:t>
+      </w:r>
+      <w:r>
+        <w:rPr>
+          <w:b/>
+          <w:bCs/>
+          <w:vertAlign w:val="superscript"/>
+        </w:rPr>
+        <w:t>B</w:t>
+      </w:r>
+      <w:proofErr w:type="spellEnd"/>
+      <w:r>
+        <w:rPr>
+          <w:b/>
+          <w:bCs/>
+          <w:vertAlign w:val="subscript"/>
+        </w:rPr>
+        <w:t xml:space="preserve"> </w:t>
+      </w:r>
+      <w:r>
+        <w:rPr>
+          <w:b/>
+          <w:bCs/>
+        </w:rPr>
+        <w:t>* M.</w:t>
+      </w:r>
+    </w:p>
+    <w:p>
+      <w:pPr>
+        <w:pStyle w:val="ListParagraph"/>
+        <w:numPr>
+          <w:ilvl w:val="2"/>
+          <w:numId w:val="4"/>
+        </w:numPr>
+        <w:spacing w:after="0" w:line="240" w:lineRule="auto"/>
+        <w:jc w:val="both"/>
+        <w:rPr>
+          <w:b/>
+          <w:bCs/>
+        </w:rPr>
+      </w:pPr>
+      <w:r>
+        <w:t>Here A is dependent on the organization, B effort for large projects and M is a multiplier reflecting the product project and process attributes.</w:t>
+      </w:r>
+    </w:p>
+    <w:p>
+      <w:pPr>
+        <w:pStyle w:val="ListParagraph"/>
+        <w:numPr>
+          <w:ilvl w:val="1"/>
+          <w:numId w:val="4"/>
+        </w:numPr>
+        <w:spacing w:after="0" w:line="240" w:lineRule="auto"/>
+        <w:jc w:val="both"/>
+        <w:rPr>
+          <w:b/>
+          <w:bCs/>
+        </w:rPr>
+      </w:pPr>
+      <w:r>
+        <w:rPr>
+          <w:b/>
+          <w:bCs/>
+        </w:rPr>
+        <w:t>COCOMO Cost Modelling:</w:t>
+      </w:r>
+    </w:p>
+    <w:p>
+      <w:pPr>
+        <w:pStyle w:val="ListParagraph"/>
+        <w:numPr>
+          <w:ilvl w:val="2"/>
+          <w:numId w:val="4"/>
+        </w:numPr>
+        <w:spacing w:after="0" w:line="240" w:lineRule="auto"/>
+        <w:jc w:val="both"/>
+        <w:rPr>
+          <w:b/>
+          <w:bCs/>
+        </w:rPr>
+      </w:pPr>
+      <w:r>
+        <w:t xml:space="preserve">COCOMO 2 is now being used as it is an advanced and </w:t>
+      </w:r>
+      <w:proofErr w:type="spellStart"/>
+      <w:r>
+        <w:t>imporved</w:t>
+      </w:r>
+      <w:proofErr w:type="spellEnd"/>
+      <w:r>
+        <w:t xml:space="preserve"> version of the COCOMO. </w:t>
+      </w:r>
+    </w:p>
+    <w:p>
+      <w:pPr>
         <w:spacing w:after="0" w:line="240" w:lineRule="auto"/>
         <w:jc w:val="both"/>
         <w:rPr>
@@ -226,8 +878,38 @@
     </w:p>
     <w:p>
       <w:pPr>
-        <w:spacing w:after="0" w:line="240" w:lineRule="auto"/>
-        <w:jc w:val="both"/>
+        <w:pStyle w:val="ListParagraph"/>
+        <w:numPr>
+          <w:ilvl w:val="0"/>
+          <w:numId w:val="5"/>
+        </w:numPr>
+        <w:spacing w:after="0" w:line="240" w:lineRule="auto"/>
+        <w:jc w:val="both"/>
+        <w:rPr>
+          <w:b/>
+          <w:bCs/>
+        </w:rPr>
+      </w:pPr>
+      <w:r>
+        <w:t xml:space="preserve">The company that I worked for did use a technique to estimate the effort which is </w:t>
+      </w:r>
+      <w:proofErr w:type="gramStart"/>
+      <w:r>
+        <w:t>similar to</w:t>
+      </w:r>
+      <w:proofErr w:type="gramEnd"/>
+      <w:r>
+        <w:t xml:space="preserve"> the FPA. </w:t>
+      </w:r>
+    </w:p>
+    <w:p>
+      <w:pPr>
+        <w:spacing w:after="0" w:line="240" w:lineRule="auto"/>
+        <w:jc w:val="both"/>
+        <w:rPr>
+          <w:b/>
+          <w:bCs/>
+        </w:rPr>
       </w:pPr>
       <w:r>
         <w:rPr>
@@ -236,14 +918,37 @@
         </w:rPr>
         <w:t>Peer Interactions:</w:t>
       </w:r>
-      <w:r>
-        <w:t xml:space="preserve"> </w:t>
-      </w:r>
-    </w:p>
-    <w:p>
-      <w:pPr>
-        <w:spacing w:after="0" w:line="240" w:lineRule="auto"/>
-        <w:jc w:val="both"/>
+    </w:p>
+    <w:p>
+      <w:pPr>
+        <w:pStyle w:val="ListParagraph"/>
+        <w:numPr>
+          <w:ilvl w:val="0"/>
+          <w:numId w:val="5"/>
+        </w:numPr>
+        <w:spacing w:after="0" w:line="240" w:lineRule="auto"/>
+        <w:jc w:val="both"/>
+      </w:pPr>
+      <w:r>
+        <w:t xml:space="preserve">Connected with the teammates and had a good intro session. We discussed the project </w:t>
+      </w:r>
+      <w:proofErr w:type="spellStart"/>
+      <w:r>
+        <w:t>project</w:t>
+      </w:r>
+      <w:proofErr w:type="spellEnd"/>
+      <w:r>
+        <w:t xml:space="preserve"> that was given to us.  We were able to fully understand the projects description. Our next meet is to finalize the first part of the project.</w:t>
+      </w:r>
+    </w:p>
+    <w:p>
+      <w:pPr>
+        <w:spacing w:after="0" w:line="240" w:lineRule="auto"/>
+        <w:jc w:val="both"/>
+        <w:rPr>
+          <w:b/>
+          <w:bCs/>
+        </w:rPr>
       </w:pPr>
       <w:r>
         <w:rPr>
@@ -255,8 +960,26 @@
     </w:p>
     <w:p>
       <w:pPr>
-        <w:spacing w:after="0" w:line="240" w:lineRule="auto"/>
-        <w:jc w:val="both"/>
+        <w:pStyle w:val="ListParagraph"/>
+        <w:numPr>
+          <w:ilvl w:val="0"/>
+          <w:numId w:val="5"/>
+        </w:numPr>
+        <w:spacing w:after="0" w:line="240" w:lineRule="auto"/>
+        <w:jc w:val="both"/>
+      </w:pPr>
+      <w:r>
+        <w:t>Everything was straight forward and as I could relate the topics to my work experience, the concepts were very well understood.</w:t>
+      </w:r>
+    </w:p>
+    <w:p>
+      <w:pPr>
+        <w:spacing w:after="0" w:line="240" w:lineRule="auto"/>
+        <w:jc w:val="both"/>
+        <w:rPr>
+          <w:b/>
+          <w:bCs/>
+        </w:rPr>
       </w:pPr>
       <w:r>
         <w:rPr>
@@ -268,8 +991,26 @@
     </w:p>
     <w:p>
       <w:pPr>
-        <w:spacing w:after="0" w:line="240" w:lineRule="auto"/>
-        <w:jc w:val="both"/>
+        <w:pStyle w:val="ListParagraph"/>
+        <w:numPr>
+          <w:ilvl w:val="0"/>
+          <w:numId w:val="5"/>
+        </w:numPr>
+        <w:spacing w:after="0" w:line="240" w:lineRule="auto"/>
+        <w:jc w:val="both"/>
+      </w:pPr>
+      <w:r>
+        <w:t>Gained confidence by writing the journal regarding the topic. This helps in remembering things for longer time and the idea is practical.</w:t>
+      </w:r>
+    </w:p>
+    <w:p>
+      <w:pPr>
+        <w:spacing w:after="0" w:line="240" w:lineRule="auto"/>
+        <w:jc w:val="both"/>
+        <w:rPr>
+          <w:b/>
+          <w:bCs/>
+        </w:rPr>
       </w:pPr>
       <w:r>
         <w:rPr>
@@ -277,6 +1018,20 @@
           <w:bCs/>
         </w:rPr>
         <w:t>Goals for the Next Week:</w:t>
+      </w:r>
+    </w:p>
+    <w:p>
+      <w:pPr>
+        <w:pStyle w:val="ListParagraph"/>
+        <w:numPr>
+          <w:ilvl w:val="0"/>
+          <w:numId w:val="5"/>
+        </w:numPr>
+        <w:spacing w:after="0" w:line="240" w:lineRule="auto"/>
+        <w:jc w:val="both"/>
+      </w:pPr>
+      <w:r>
+        <w:t>Implementing journaling for personal development and complete the 2 objectives of the project.</w:t>
       </w:r>
     </w:p>
     <w:sectPr>
@@ -405,6 +1160,119 @@
     </w:lvl>
   </w:abstractNum>
   <w:abstractNum w:abstractNumId="1" w15:restartNumberingAfterBreak="0">
+    <w:nsid w:val="555E49DC"/>
+    <w:multiLevelType w:val="hybridMultilevel"/>
+    <w:tmpl w:val="776E145E"/>
+    <w:lvl w:ilvl="0" w:tplc="04090001">
+      <w:start w:val="1"/>
+      <w:numFmt w:val="bullet"/>
+      <w:lvlText w:val=""/>
+      <w:lvlJc w:val="left"/>
+      <w:pPr>
+        <w:ind w:left="720" w:hanging="360"/>
+      </w:pPr>
+      <w:rPr>
+        <w:rFonts w:ascii="Symbol" w:hAnsi="Symbol" w:hint="default"/>
+      </w:rPr>
+    </w:lvl>
+    <w:lvl w:ilvl="1" w:tplc="04090003">
+      <w:start w:val="1"/>
+      <w:numFmt w:val="bullet"/>
+      <w:lvlText w:val="o"/>
+      <w:lvlJc w:val="left"/>
+      <w:pPr>
+        <w:ind w:left="1440" w:hanging="360"/>
+      </w:pPr>
+      <w:rPr>
+        <w:rFonts w:ascii="Courier New" w:hAnsi="Courier New" w:cs="Courier New" w:hint="default"/>
+      </w:rPr>
+    </w:lvl>
+    <w:lvl w:ilvl="2" w:tplc="04090005">
+      <w:start w:val="1"/>
+      <w:numFmt w:val="bullet"/>
+      <w:lvlText w:val=""/>
+      <w:lvlJc w:val="left"/>
+      <w:pPr>
+        <w:ind w:left="2160" w:hanging="360"/>
+      </w:pPr>
+      <w:rPr>
+        <w:rFonts w:ascii="Wingdings" w:hAnsi="Wingdings" w:hint="default"/>
+      </w:rPr>
+    </w:lvl>
+    <w:lvl w:ilvl="3" w:tplc="04090001">
+      <w:start w:val="1"/>
+      <w:numFmt w:val="bullet"/>
+      <w:lvlText w:val=""/>
+      <w:lvlJc w:val="left"/>
+      <w:pPr>
+        <w:ind w:left="2880" w:hanging="360"/>
+      </w:pPr>
+      <w:rPr>
+        <w:rFonts w:ascii="Symbol" w:hAnsi="Symbol" w:hint="default"/>
+      </w:rPr>
+    </w:lvl>
+    <w:lvl w:ilvl="4" w:tplc="04090003" w:tentative="1">
+      <w:start w:val="1"/>
+      <w:numFmt w:val="bullet"/>
+      <w:lvlText w:val="o"/>
+      <w:lvlJc w:val="left"/>
+      <w:pPr>
+        <w:ind w:left="3600" w:hanging="360"/>
+      </w:pPr>
+      <w:rPr>
+        <w:rFonts w:ascii="Courier New" w:hAnsi="Courier New" w:cs="Courier New" w:hint="default"/>
+      </w:rPr>
+    </w:lvl>
+    <w:lvl w:ilvl="5" w:tplc="04090005" w:tentative="1">
+      <w:start w:val="1"/>
+      <w:numFmt w:val="bullet"/>
+      <w:lvlText w:val=""/>
+      <w:lvlJc w:val="left"/>
+      <w:pPr>
+        <w:ind w:left="4320" w:hanging="360"/>
+      </w:pPr>
+      <w:rPr>
+        <w:rFonts w:ascii="Wingdings" w:hAnsi="Wingdings" w:hint="default"/>
+      </w:rPr>
+    </w:lvl>
+    <w:lvl w:ilvl="6" w:tplc="04090001" w:tentative="1">
+      <w:start w:val="1"/>
+      <w:numFmt w:val="bullet"/>
+      <w:lvlText w:val=""/>
+      <w:lvlJc w:val="left"/>
+      <w:pPr>
+        <w:ind w:left="5040" w:hanging="360"/>
+      </w:pPr>
+      <w:rPr>
+        <w:rFonts w:ascii="Symbol" w:hAnsi="Symbol" w:hint="default"/>
+      </w:rPr>
+    </w:lvl>
+    <w:lvl w:ilvl="7" w:tplc="04090003" w:tentative="1">
+      <w:start w:val="1"/>
+      <w:numFmt w:val="bullet"/>
+      <w:lvlText w:val="o"/>
+      <w:lvlJc w:val="left"/>
+      <w:pPr>
+        <w:ind w:left="5760" w:hanging="360"/>
+      </w:pPr>
+      <w:rPr>
+        <w:rFonts w:ascii="Courier New" w:hAnsi="Courier New" w:cs="Courier New" w:hint="default"/>
+      </w:rPr>
+    </w:lvl>
+    <w:lvl w:ilvl="8" w:tplc="04090005" w:tentative="1">
+      <w:start w:val="1"/>
+      <w:numFmt w:val="bullet"/>
+      <w:lvlText w:val=""/>
+      <w:lvlJc w:val="left"/>
+      <w:pPr>
+        <w:ind w:left="6480" w:hanging="360"/>
+      </w:pPr>
+      <w:rPr>
+        <w:rFonts w:ascii="Wingdings" w:hAnsi="Wingdings" w:hint="default"/>
+      </w:rPr>
+    </w:lvl>
+  </w:abstractNum>
+  <w:abstractNum w:abstractNumId="2" w15:restartNumberingAfterBreak="0">
     <w:nsid w:val="5E0E07BC"/>
     <w:multiLevelType w:val="hybridMultilevel"/>
     <w:tmpl w:val="D558383C"/>
@@ -517,7 +1385,120 @@
       </w:rPr>
     </w:lvl>
   </w:abstractNum>
-  <w:abstractNum w:abstractNumId="2" w15:restartNumberingAfterBreak="0">
+  <w:abstractNum w:abstractNumId="3" w15:restartNumberingAfterBreak="0">
+    <w:nsid w:val="69DB5137"/>
+    <w:multiLevelType w:val="hybridMultilevel"/>
+    <w:tmpl w:val="E264A46E"/>
+    <w:lvl w:ilvl="0" w:tplc="04090001">
+      <w:start w:val="1"/>
+      <w:numFmt w:val="bullet"/>
+      <w:lvlText w:val=""/>
+      <w:lvlJc w:val="left"/>
+      <w:pPr>
+        <w:ind w:left="720" w:hanging="360"/>
+      </w:pPr>
+      <w:rPr>
+        <w:rFonts w:ascii="Symbol" w:hAnsi="Symbol" w:hint="default"/>
+      </w:rPr>
+    </w:lvl>
+    <w:lvl w:ilvl="1" w:tplc="04090003" w:tentative="1">
+      <w:start w:val="1"/>
+      <w:numFmt w:val="bullet"/>
+      <w:lvlText w:val="o"/>
+      <w:lvlJc w:val="left"/>
+      <w:pPr>
+        <w:ind w:left="1440" w:hanging="360"/>
+      </w:pPr>
+      <w:rPr>
+        <w:rFonts w:ascii="Courier New" w:hAnsi="Courier New" w:cs="Courier New" w:hint="default"/>
+      </w:rPr>
+    </w:lvl>
+    <w:lvl w:ilvl="2" w:tplc="04090005" w:tentative="1">
+      <w:start w:val="1"/>
+      <w:numFmt w:val="bullet"/>
+      <w:lvlText w:val=""/>
+      <w:lvlJc w:val="left"/>
+      <w:pPr>
+        <w:ind w:left="2160" w:hanging="360"/>
+      </w:pPr>
+      <w:rPr>
+        <w:rFonts w:ascii="Wingdings" w:hAnsi="Wingdings" w:hint="default"/>
+      </w:rPr>
+    </w:lvl>
+    <w:lvl w:ilvl="3" w:tplc="04090001" w:tentative="1">
+      <w:start w:val="1"/>
+      <w:numFmt w:val="bullet"/>
+      <w:lvlText w:val=""/>
+      <w:lvlJc w:val="left"/>
+      <w:pPr>
+        <w:ind w:left="2880" w:hanging="360"/>
+      </w:pPr>
+      <w:rPr>
+        <w:rFonts w:ascii="Symbol" w:hAnsi="Symbol" w:hint="default"/>
+      </w:rPr>
+    </w:lvl>
+    <w:lvl w:ilvl="4" w:tplc="04090003" w:tentative="1">
+      <w:start w:val="1"/>
+      <w:numFmt w:val="bullet"/>
+      <w:lvlText w:val="o"/>
+      <w:lvlJc w:val="left"/>
+      <w:pPr>
+        <w:ind w:left="3600" w:hanging="360"/>
+      </w:pPr>
+      <w:rPr>
+        <w:rFonts w:ascii="Courier New" w:hAnsi="Courier New" w:cs="Courier New" w:hint="default"/>
+      </w:rPr>
+    </w:lvl>
+    <w:lvl w:ilvl="5" w:tplc="04090005" w:tentative="1">
+      <w:start w:val="1"/>
+      <w:numFmt w:val="bullet"/>
+      <w:lvlText w:val=""/>
+      <w:lvlJc w:val="left"/>
+      <w:pPr>
+        <w:ind w:left="4320" w:hanging="360"/>
+      </w:pPr>
+      <w:rPr>
+        <w:rFonts w:ascii="Wingdings" w:hAnsi="Wingdings" w:hint="default"/>
+      </w:rPr>
+    </w:lvl>
+    <w:lvl w:ilvl="6" w:tplc="04090001" w:tentative="1">
+      <w:start w:val="1"/>
+      <w:numFmt w:val="bullet"/>
+      <w:lvlText w:val=""/>
+      <w:lvlJc w:val="left"/>
+      <w:pPr>
+        <w:ind w:left="5040" w:hanging="360"/>
+      </w:pPr>
+      <w:rPr>
+        <w:rFonts w:ascii="Symbol" w:hAnsi="Symbol" w:hint="default"/>
+      </w:rPr>
+    </w:lvl>
+    <w:lvl w:ilvl="7" w:tplc="04090003" w:tentative="1">
+      <w:start w:val="1"/>
+      <w:numFmt w:val="bullet"/>
+      <w:lvlText w:val="o"/>
+      <w:lvlJc w:val="left"/>
+      <w:pPr>
+        <w:ind w:left="5760" w:hanging="360"/>
+      </w:pPr>
+      <w:rPr>
+        <w:rFonts w:ascii="Courier New" w:hAnsi="Courier New" w:cs="Courier New" w:hint="default"/>
+      </w:rPr>
+    </w:lvl>
+    <w:lvl w:ilvl="8" w:tplc="04090005" w:tentative="1">
+      <w:start w:val="1"/>
+      <w:numFmt w:val="bullet"/>
+      <w:lvlText w:val=""/>
+      <w:lvlJc w:val="left"/>
+      <w:pPr>
+        <w:ind w:left="6480" w:hanging="360"/>
+      </w:pPr>
+      <w:rPr>
+        <w:rFonts w:ascii="Wingdings" w:hAnsi="Wingdings" w:hint="default"/>
+      </w:rPr>
+    </w:lvl>
+  </w:abstractNum>
+  <w:abstractNum w:abstractNumId="4" w15:restartNumberingAfterBreak="0">
     <w:nsid w:val="6A8F4B02"/>
     <w:multiLevelType w:val="hybridMultilevel"/>
     <w:tmpl w:val="D3DAF49E"/>
@@ -607,13 +1588,19 @@
     </w:lvl>
   </w:abstractNum>
   <w:num w:numId="1" w16cid:durableId="725757293">
-    <w:abstractNumId w:val="2"/>
+    <w:abstractNumId w:val="4"/>
   </w:num>
   <w:num w:numId="2" w16cid:durableId="705640016">
-    <w:abstractNumId w:val="1"/>
+    <w:abstractNumId w:val="2"/>
   </w:num>
   <w:num w:numId="3" w16cid:durableId="389885757">
     <w:abstractNumId w:val="0"/>
+  </w:num>
+  <w:num w:numId="4" w16cid:durableId="240911048">
+    <w:abstractNumId w:val="1"/>
+  </w:num>
+  <w:num w:numId="5" w16cid:durableId="2063677686">
+    <w:abstractNumId w:val="3"/>
   </w:num>
 </w:numbering>
 </file>

</xml_diff>